<commit_message>
final versions of non-code deliverables
</commit_message>
<xml_diff>
--- a/deliverables/Project Plan.docx
+++ b/deliverables/Project Plan.docx
@@ -1294,6 +1294,7 @@
         <w:pStyle w:val="Heading1"/>
       </w:pPr>
       <w:r>
+        <w:lastRenderedPageBreak/>
         <w:t>Gantt Chart</w:t>
       </w:r>
       <w:r>
@@ -1301,23 +1302,263 @@
       </w:r>
     </w:p>
     <w:p>
+      <w:bookmarkStart w:id="0" w:name="_GoBack"/>
+      <w:r>
+        <w:rPr>
+          <w:noProof/>
+        </w:rPr>
+        <w:drawing>
+          <wp:inline distT="0" distB="0" distL="0" distR="0" wp14:anchorId="3ACBEDD9" wp14:editId="3E89D73D">
+            <wp:extent cx="5942014" cy="4916385"/>
+            <wp:effectExtent l="0" t="0" r="1905" b="0"/>
+            <wp:docPr id="1" name="Picture 1"/>
+            <wp:cNvGraphicFramePr>
+              <a:graphicFrameLocks xmlns:a="http://schemas.openxmlformats.org/drawingml/2006/main" noChangeAspect="1"/>
+            </wp:cNvGraphicFramePr>
+            <a:graphic xmlns:a="http://schemas.openxmlformats.org/drawingml/2006/main">
+              <a:graphicData uri="http://schemas.openxmlformats.org/drawingml/2006/picture">
+                <pic:pic xmlns:pic="http://schemas.openxmlformats.org/drawingml/2006/picture">
+                  <pic:nvPicPr>
+                    <pic:cNvPr id="0" name=""/>
+                    <pic:cNvPicPr/>
+                  </pic:nvPicPr>
+                  <pic:blipFill>
+                    <a:blip r:embed="rId7"/>
+                    <a:stretch>
+                      <a:fillRect/>
+                    </a:stretch>
+                  </pic:blipFill>
+                  <pic:spPr>
+                    <a:xfrm>
+                      <a:off x="0" y="0"/>
+                      <a:ext cx="5943600" cy="4917697"/>
+                    </a:xfrm>
+                    <a:prstGeom prst="rect">
+                      <a:avLst/>
+                    </a:prstGeom>
+                  </pic:spPr>
+                </pic:pic>
+              </a:graphicData>
+            </a:graphic>
+          </wp:inline>
+        </w:drawing>
+      </w:r>
+      <w:bookmarkEnd w:id="0"/>
+    </w:p>
+    <w:p>
+      <w:pPr>
+        <w:pStyle w:val="Heading1"/>
+      </w:pPr>
+      <w:r>
+        <w:t>Tools and Standards</w:t>
+      </w:r>
+    </w:p>
+    <w:p>
+      <w:pPr>
+        <w:pStyle w:val="Heading2"/>
+      </w:pPr>
+      <w:r>
+        <w:t>Process Model</w:t>
+      </w:r>
+    </w:p>
+    <w:p>
       <w:pPr>
         <w:ind w:left="720"/>
       </w:pPr>
       <w:r>
-        <w:rPr>
-          <w:highlight w:val="yellow"/>
-        </w:rPr>
-        <w:t>To be included at a later date</w:t>
-      </w:r>
-    </w:p>
-    <w:p>
-      <w:pPr>
-        <w:pStyle w:val="Heading1"/>
+        <w:t>The team will use an i</w:t>
+      </w:r>
+      <w:r>
+        <w:t xml:space="preserve">terative development model </w:t>
+      </w:r>
+      <w:r>
+        <w:t xml:space="preserve">with </w:t>
+      </w:r>
+      <w:r>
+        <w:t xml:space="preserve">a </w:t>
+      </w:r>
+      <w:r>
+        <w:t xml:space="preserve">modified </w:t>
+      </w:r>
+      <w:r>
+        <w:t xml:space="preserve">version of </w:t>
+      </w:r>
+      <w:r>
+        <w:t xml:space="preserve">Scrum.  The project will proceed with Sprints </w:t>
+      </w:r>
+      <w:r>
+        <w:t xml:space="preserve">approximately </w:t>
+      </w:r>
+      <w:r>
+        <w:t>two weeks in length, but Scrums will occur weekly, rather than daily.</w:t>
+      </w:r>
+    </w:p>
+    <w:p>
+      <w:pPr>
+        <w:pStyle w:val="Heading2"/>
+      </w:pPr>
+      <w:r>
+        <w:t>Documentation Standards</w:t>
+      </w:r>
+    </w:p>
+    <w:p>
+      <w:pPr>
+        <w:ind w:firstLine="720"/>
+      </w:pPr>
+      <w:proofErr w:type="spellStart"/>
+      <w:r>
+        <w:t>Doxygen</w:t>
+      </w:r>
+      <w:proofErr w:type="spellEnd"/>
+    </w:p>
+    <w:p>
+      <w:pPr>
+        <w:pStyle w:val="Heading2"/>
+      </w:pPr>
+      <w:r>
+        <w:t>Coding Standards</w:t>
+      </w:r>
+    </w:p>
+    <w:p>
+      <w:pPr>
+        <w:pStyle w:val="Heading3"/>
+      </w:pPr>
+      <w:r>
+        <w:t>API</w:t>
+      </w:r>
+    </w:p>
+    <w:p>
+      <w:pPr>
+        <w:ind w:left="360" w:firstLine="720"/>
+      </w:pPr>
+      <w:r>
+        <w:t>JSON</w:t>
+      </w:r>
+    </w:p>
+    <w:p>
+      <w:pPr>
+        <w:pStyle w:val="Heading2"/>
       </w:pPr>
       <w:r>
         <w:lastRenderedPageBreak/>
-        <w:t>Tools and Standards</w:t>
+        <w:t>Programming Languages</w:t>
+      </w:r>
+    </w:p>
+    <w:p>
+      <w:pPr>
+        <w:pStyle w:val="Heading3"/>
+      </w:pPr>
+      <w:r>
+        <w:t>Client-Side</w:t>
+      </w:r>
+    </w:p>
+    <w:p>
+      <w:pPr>
+        <w:pStyle w:val="Heading4"/>
+      </w:pPr>
+      <w:r>
+        <w:t>JavaScript</w:t>
+      </w:r>
+    </w:p>
+    <w:p>
+      <w:pPr>
+        <w:ind w:left="1440"/>
+      </w:pPr>
+      <w:proofErr w:type="spellStart"/>
+      <w:r>
+        <w:t>Templating</w:t>
+      </w:r>
+      <w:proofErr w:type="spellEnd"/>
+      <w:r>
+        <w:t>: DoT</w:t>
+      </w:r>
+    </w:p>
+    <w:p>
+      <w:pPr>
+        <w:ind w:left="1440"/>
+      </w:pPr>
+      <w:r>
+        <w:t>Testing: Mocha</w:t>
+      </w:r>
+    </w:p>
+    <w:p>
+      <w:pPr>
+        <w:ind w:left="1440"/>
+      </w:pPr>
+      <w:r>
+        <w:t xml:space="preserve">UI and AJAX: </w:t>
+      </w:r>
+      <w:proofErr w:type="spellStart"/>
+      <w:r>
+        <w:t>jQuery</w:t>
+      </w:r>
+      <w:proofErr w:type="spellEnd"/>
+      <w:r>
+        <w:t xml:space="preserve"> and </w:t>
+      </w:r>
+      <w:proofErr w:type="spellStart"/>
+      <w:r>
+        <w:t>jQueryMobile</w:t>
+      </w:r>
+      <w:proofErr w:type="spellEnd"/>
+    </w:p>
+    <w:p>
+      <w:pPr>
+        <w:ind w:left="1440"/>
+      </w:pPr>
+      <w:proofErr w:type="spellStart"/>
+      <w:r>
+        <w:t>Stringify</w:t>
+      </w:r>
+      <w:proofErr w:type="spellEnd"/>
+      <w:r>
+        <w:t>/Parse: json2.js</w:t>
+      </w:r>
+    </w:p>
+    <w:p>
+      <w:pPr>
+        <w:ind w:left="1440"/>
+      </w:pPr>
+      <w:r>
+        <w:t>File Management: fileSaver.js</w:t>
+      </w:r>
+    </w:p>
+    <w:p>
+      <w:pPr>
+        <w:ind w:left="1440"/>
+      </w:pPr>
+      <w:r>
+        <w:t xml:space="preserve">Part-of-Speech Tagging: </w:t>
+      </w:r>
+      <w:proofErr w:type="spellStart"/>
+      <w:r>
+        <w:t>pos-js</w:t>
+      </w:r>
+      <w:proofErr w:type="spellEnd"/>
+      <w:r>
+        <w:t xml:space="preserve"> (</w:t>
+      </w:r>
+      <w:r>
+        <w:t>https://github.com/fortnightlabs/pos-js</w:t>
+      </w:r>
+      <w:r>
+        <w:t>)</w:t>
+      </w:r>
+    </w:p>
+    <w:p>
+      <w:pPr>
+        <w:pStyle w:val="Heading4"/>
+      </w:pPr>
+      <w:r>
+        <w:t>HTML/CSS</w:t>
+      </w:r>
+    </w:p>
+    <w:p>
+      <w:pPr>
+        <w:pStyle w:val="Heading3"/>
+      </w:pPr>
+      <w:r>
+        <w:t>Server-Side</w:t>
       </w:r>
     </w:p>
     <w:p>
@@ -1325,39 +1566,15 @@
         <w:pStyle w:val="Heading2"/>
       </w:pPr>
       <w:r>
-        <w:t>Process Model</w:t>
-      </w:r>
-    </w:p>
-    <w:p>
-      <w:pPr>
-        <w:ind w:left="720"/>
-      </w:pPr>
-      <w:r>
-        <w:t>The team will use an i</w:t>
-      </w:r>
-      <w:r>
-        <w:t xml:space="preserve">terative development model </w:t>
-      </w:r>
-      <w:r>
-        <w:t xml:space="preserve">with </w:t>
-      </w:r>
-      <w:r>
-        <w:t xml:space="preserve">a </w:t>
-      </w:r>
-      <w:r>
-        <w:t xml:space="preserve">modified </w:t>
-      </w:r>
-      <w:r>
-        <w:t xml:space="preserve">version of </w:t>
-      </w:r>
-      <w:r>
-        <w:t xml:space="preserve">Scrum.  The project will proceed with Sprints </w:t>
-      </w:r>
-      <w:r>
-        <w:t xml:space="preserve">approximately </w:t>
-      </w:r>
-      <w:r>
-        <w:t>two weeks in length, but Scrums will occur weekly, rather than daily.</w:t>
+        <w:t>Editors/IDE(s)</w:t>
+      </w:r>
+    </w:p>
+    <w:p>
+      <w:pPr>
+        <w:ind w:firstLine="720"/>
+      </w:pPr>
+      <w:r>
+        <w:t>Notepad++</w:t>
       </w:r>
     </w:p>
     <w:p>
@@ -1365,25 +1582,71 @@
         <w:pStyle w:val="Heading2"/>
       </w:pPr>
       <w:r>
-        <w:t>Documentation Standards</w:t>
+        <w:t>Release License</w:t>
       </w:r>
     </w:p>
     <w:p>
       <w:pPr>
         <w:ind w:firstLine="720"/>
       </w:pPr>
+      <w:r>
+        <w:t>MIT</w:t>
+      </w:r>
+    </w:p>
+    <w:p>
+      <w:pPr>
+        <w:pStyle w:val="Heading2"/>
+      </w:pPr>
+      <w:r>
+        <w:t>Source Control</w:t>
+      </w:r>
+    </w:p>
+    <w:p>
+      <w:pPr>
+        <w:ind w:firstLine="720"/>
+      </w:pPr>
       <w:proofErr w:type="spellStart"/>
       <w:r>
-        <w:t>Doxygen</w:t>
+        <w:t>Github</w:t>
       </w:r>
       <w:proofErr w:type="spellEnd"/>
+      <w:r>
+        <w:t xml:space="preserve"> or Launchpad</w:t>
+      </w:r>
     </w:p>
     <w:p>
       <w:pPr>
         <w:pStyle w:val="Heading2"/>
       </w:pPr>
       <w:r>
-        <w:t>Coding Standards</w:t>
+        <w:t>Web Hosting</w:t>
+      </w:r>
+    </w:p>
+    <w:p>
+      <w:pPr>
+        <w:ind w:firstLine="720"/>
+      </w:pPr>
+      <w:proofErr w:type="spellStart"/>
+      <w:r>
+        <w:t>Zac’s</w:t>
+      </w:r>
+      <w:proofErr w:type="spellEnd"/>
+      <w:r>
+        <w:t xml:space="preserve"> personal webserver</w:t>
+      </w:r>
+    </w:p>
+    <w:p>
+      <w:pPr>
+        <w:pStyle w:val="Heading2"/>
+      </w:pPr>
+      <w:r>
+        <w:t>Other</w:t>
+      </w:r>
+      <w:r>
+        <w:t xml:space="preserve"> Tool</w:t>
+      </w:r>
+      <w:r>
+        <w:t>s</w:t>
       </w:r>
     </w:p>
     <w:p>
@@ -1391,7 +1654,7 @@
         <w:pStyle w:val="Heading3"/>
       </w:pPr>
       <w:r>
-        <w:t>API</w:t>
+        <w:t>Design</w:t>
       </w:r>
     </w:p>
     <w:p>
@@ -1399,7 +1662,55 @@
         <w:ind w:left="360" w:firstLine="720"/>
       </w:pPr>
       <w:r>
-        <w:t>JSON</w:t>
+        <w:t>OpenOffice.org Draw</w:t>
+      </w:r>
+    </w:p>
+    <w:p>
+      <w:pPr>
+        <w:pStyle w:val="Heading3"/>
+      </w:pPr>
+      <w:r>
+        <w:t>Web Browser</w:t>
+      </w:r>
+    </w:p>
+    <w:p>
+      <w:pPr>
+        <w:ind w:left="360" w:firstLine="720"/>
+      </w:pPr>
+      <w:r>
+        <w:t>Google Chrome</w:t>
+      </w:r>
+    </w:p>
+    <w:p>
+      <w:pPr>
+        <w:pStyle w:val="Heading3"/>
+      </w:pPr>
+      <w:r>
+        <w:t>Communication</w:t>
+      </w:r>
+    </w:p>
+    <w:p>
+      <w:pPr>
+        <w:ind w:left="1080"/>
+      </w:pPr>
+      <w:r>
+        <w:t>Skype</w:t>
+      </w:r>
+    </w:p>
+    <w:p>
+      <w:pPr>
+        <w:ind w:left="1080"/>
+      </w:pPr>
+      <w:r>
+        <w:t>Google Drive</w:t>
+      </w:r>
+    </w:p>
+    <w:p>
+      <w:pPr>
+        <w:ind w:left="1080"/>
+      </w:pPr>
+      <w:r>
+        <w:t>Email</w:t>
       </w:r>
     </w:p>
     <w:p>
@@ -1407,15 +1718,39 @@
         <w:pStyle w:val="Heading2"/>
       </w:pPr>
       <w:r>
-        <w:t>Programming Languages</w:t>
+        <w:lastRenderedPageBreak/>
+        <w:t>Third-Party Data Sources</w:t>
       </w:r>
     </w:p>
     <w:p>
       <w:pPr>
         <w:pStyle w:val="Heading3"/>
       </w:pPr>
-      <w:r>
-        <w:t>Client-Side</w:t>
+      <w:proofErr w:type="spellStart"/>
+      <w:r>
+        <w:t>WordNet</w:t>
+      </w:r>
+      <w:proofErr w:type="spellEnd"/>
+    </w:p>
+    <w:p>
+      <w:pPr>
+        <w:ind w:left="360" w:firstLine="720"/>
+      </w:pPr>
+      <w:proofErr w:type="spellStart"/>
+      <w:r>
+        <w:t>WordNet</w:t>
+      </w:r>
+      <w:proofErr w:type="spellEnd"/>
+      <w:r>
+        <w:t xml:space="preserve"> provides a rich dictionary of all English words and their synonyms.</w:t>
+      </w:r>
+    </w:p>
+    <w:p>
+      <w:pPr>
+        <w:pStyle w:val="Heading3"/>
+      </w:pPr>
+      <w:r>
+        <w:t>Simplified Word Lists</w:t>
       </w:r>
     </w:p>
     <w:p>
@@ -1423,307 +1758,6 @@
         <w:pStyle w:val="Heading4"/>
       </w:pPr>
       <w:r>
-        <w:t>JavaScript</w:t>
-      </w:r>
-    </w:p>
-    <w:p>
-      <w:pPr>
-        <w:ind w:left="1440"/>
-      </w:pPr>
-      <w:proofErr w:type="spellStart"/>
-      <w:r>
-        <w:t>Templating</w:t>
-      </w:r>
-      <w:proofErr w:type="spellEnd"/>
-      <w:r>
-        <w:t>: DoT</w:t>
-      </w:r>
-    </w:p>
-    <w:p>
-      <w:pPr>
-        <w:ind w:left="1440"/>
-      </w:pPr>
-      <w:r>
-        <w:t>Testing: Mocha</w:t>
-      </w:r>
-    </w:p>
-    <w:p>
-      <w:pPr>
-        <w:ind w:left="1440"/>
-      </w:pPr>
-      <w:r>
-        <w:t xml:space="preserve">UI and AJAX: </w:t>
-      </w:r>
-      <w:proofErr w:type="spellStart"/>
-      <w:r>
-        <w:t>jQuery</w:t>
-      </w:r>
-      <w:proofErr w:type="spellEnd"/>
-      <w:r>
-        <w:t xml:space="preserve"> and </w:t>
-      </w:r>
-      <w:proofErr w:type="spellStart"/>
-      <w:r>
-        <w:t>jQueryMobile</w:t>
-      </w:r>
-      <w:proofErr w:type="spellEnd"/>
-    </w:p>
-    <w:p>
-      <w:pPr>
-        <w:ind w:left="1440"/>
-      </w:pPr>
-      <w:proofErr w:type="spellStart"/>
-      <w:r>
-        <w:t>Stringify</w:t>
-      </w:r>
-      <w:proofErr w:type="spellEnd"/>
-      <w:r>
-        <w:t>/Parse: json2.js</w:t>
-      </w:r>
-    </w:p>
-    <w:p>
-      <w:pPr>
-        <w:ind w:left="1440"/>
-      </w:pPr>
-      <w:r>
-        <w:t>File Management: fileSaver.js</w:t>
-      </w:r>
-    </w:p>
-    <w:p>
-      <w:pPr>
-        <w:ind w:left="1440"/>
-      </w:pPr>
-      <w:r>
-        <w:t xml:space="preserve">Part-of-Speech Tagging: </w:t>
-      </w:r>
-      <w:proofErr w:type="spellStart"/>
-      <w:r>
-        <w:t>pos-js</w:t>
-      </w:r>
-      <w:proofErr w:type="spellEnd"/>
-      <w:r>
-        <w:t xml:space="preserve"> (</w:t>
-      </w:r>
-      <w:r>
-        <w:t>https://github.com/fortnightlabs/pos-js</w:t>
-      </w:r>
-      <w:r>
-        <w:t>)</w:t>
-      </w:r>
-    </w:p>
-    <w:p>
-      <w:pPr>
-        <w:pStyle w:val="Heading4"/>
-      </w:pPr>
-      <w:r>
-        <w:t>HTML/CSS</w:t>
-      </w:r>
-    </w:p>
-    <w:p>
-      <w:pPr>
-        <w:pStyle w:val="Heading3"/>
-      </w:pPr>
-      <w:r>
-        <w:t>Server-Side</w:t>
-      </w:r>
-    </w:p>
-    <w:p>
-      <w:pPr>
-        <w:pStyle w:val="Heading2"/>
-      </w:pPr>
-      <w:r>
-        <w:t>Editors/IDE(s)</w:t>
-      </w:r>
-    </w:p>
-    <w:p>
-      <w:pPr>
-        <w:ind w:firstLine="720"/>
-      </w:pPr>
-      <w:r>
-        <w:t>Notepad++</w:t>
-      </w:r>
-    </w:p>
-    <w:p>
-      <w:pPr>
-        <w:pStyle w:val="Heading2"/>
-      </w:pPr>
-      <w:r>
-        <w:t>Release License</w:t>
-      </w:r>
-    </w:p>
-    <w:p>
-      <w:pPr>
-        <w:ind w:firstLine="720"/>
-      </w:pPr>
-      <w:r>
-        <w:t>MIT</w:t>
-      </w:r>
-    </w:p>
-    <w:p>
-      <w:pPr>
-        <w:pStyle w:val="Heading2"/>
-      </w:pPr>
-      <w:r>
-        <w:t>Source Control</w:t>
-      </w:r>
-    </w:p>
-    <w:p>
-      <w:pPr>
-        <w:ind w:firstLine="720"/>
-      </w:pPr>
-      <w:proofErr w:type="spellStart"/>
-      <w:r>
-        <w:t>Github</w:t>
-      </w:r>
-      <w:proofErr w:type="spellEnd"/>
-      <w:r>
-        <w:t xml:space="preserve"> or Launchpad</w:t>
-      </w:r>
-    </w:p>
-    <w:p>
-      <w:pPr>
-        <w:pStyle w:val="Heading2"/>
-      </w:pPr>
-      <w:r>
-        <w:t>Web Hosting</w:t>
-      </w:r>
-    </w:p>
-    <w:p>
-      <w:pPr>
-        <w:ind w:firstLine="720"/>
-      </w:pPr>
-      <w:proofErr w:type="spellStart"/>
-      <w:r>
-        <w:t>Zac’s</w:t>
-      </w:r>
-      <w:proofErr w:type="spellEnd"/>
-      <w:r>
-        <w:t xml:space="preserve"> personal webserver</w:t>
-      </w:r>
-    </w:p>
-    <w:p>
-      <w:pPr>
-        <w:pStyle w:val="Heading2"/>
-      </w:pPr>
-      <w:r>
-        <w:lastRenderedPageBreak/>
-        <w:t>Other</w:t>
-      </w:r>
-      <w:r>
-        <w:t xml:space="preserve"> Tool</w:t>
-      </w:r>
-      <w:r>
-        <w:t>s</w:t>
-      </w:r>
-    </w:p>
-    <w:p>
-      <w:pPr>
-        <w:pStyle w:val="Heading3"/>
-      </w:pPr>
-      <w:r>
-        <w:t>Design</w:t>
-      </w:r>
-    </w:p>
-    <w:p>
-      <w:pPr>
-        <w:ind w:left="360" w:firstLine="720"/>
-      </w:pPr>
-      <w:r>
-        <w:t>OpenOffice.org Draw</w:t>
-      </w:r>
-    </w:p>
-    <w:p>
-      <w:pPr>
-        <w:pStyle w:val="Heading3"/>
-      </w:pPr>
-      <w:r>
-        <w:t>Web Browser</w:t>
-      </w:r>
-    </w:p>
-    <w:p>
-      <w:pPr>
-        <w:ind w:left="360" w:firstLine="720"/>
-      </w:pPr>
-      <w:r>
-        <w:t>Google Chrome</w:t>
-      </w:r>
-    </w:p>
-    <w:p>
-      <w:pPr>
-        <w:pStyle w:val="Heading3"/>
-      </w:pPr>
-      <w:r>
-        <w:t>Communication</w:t>
-      </w:r>
-    </w:p>
-    <w:p>
-      <w:pPr>
-        <w:ind w:left="1080"/>
-      </w:pPr>
-      <w:r>
-        <w:t>Skype</w:t>
-      </w:r>
-    </w:p>
-    <w:p>
-      <w:pPr>
-        <w:ind w:left="1080"/>
-      </w:pPr>
-      <w:r>
-        <w:t>Google Drive</w:t>
-      </w:r>
-    </w:p>
-    <w:p>
-      <w:pPr>
-        <w:ind w:left="1080"/>
-      </w:pPr>
-      <w:r>
-        <w:t>Email</w:t>
-      </w:r>
-    </w:p>
-    <w:p>
-      <w:pPr>
-        <w:pStyle w:val="Heading2"/>
-      </w:pPr>
-      <w:r>
-        <w:t>Third-Party Data Sources</w:t>
-      </w:r>
-    </w:p>
-    <w:p>
-      <w:pPr>
-        <w:pStyle w:val="Heading3"/>
-      </w:pPr>
-      <w:proofErr w:type="spellStart"/>
-      <w:r>
-        <w:t>WordNet</w:t>
-      </w:r>
-      <w:proofErr w:type="spellEnd"/>
-    </w:p>
-    <w:p>
-      <w:pPr>
-        <w:ind w:left="360" w:firstLine="720"/>
-      </w:pPr>
-      <w:proofErr w:type="spellStart"/>
-      <w:r>
-        <w:t>WordNet</w:t>
-      </w:r>
-      <w:proofErr w:type="spellEnd"/>
-      <w:r>
-        <w:t xml:space="preserve"> provides a rich dictionary of all English words and their synonyms.</w:t>
-      </w:r>
-    </w:p>
-    <w:p>
-      <w:pPr>
-        <w:pStyle w:val="Heading3"/>
-      </w:pPr>
-      <w:r>
-        <w:t>Simplified Word Lists</w:t>
-      </w:r>
-    </w:p>
-    <w:p>
-      <w:pPr>
-        <w:pStyle w:val="Heading4"/>
-      </w:pPr>
-      <w:r>
         <w:t>Specialized English</w:t>
       </w:r>
     </w:p>
@@ -1731,7 +1765,7 @@
       <w:pPr>
         <w:ind w:left="720" w:firstLine="720"/>
       </w:pPr>
-      <w:hyperlink r:id="rId7" w:history="1">
+      <w:hyperlink r:id="rId8" w:history="1">
         <w:r>
           <w:rPr>
             <w:rStyle w:val="Hyperlink"/>
@@ -1755,7 +1789,7 @@
       <w:pPr>
         <w:ind w:left="720" w:firstLine="720"/>
       </w:pPr>
-      <w:hyperlink r:id="rId8" w:history="1">
+      <w:hyperlink r:id="rId9" w:history="1">
         <w:r>
           <w:rPr>
             <w:rStyle w:val="Hyperlink"/>
@@ -1784,7 +1818,7 @@
       <w:pPr>
         <w:ind w:left="720" w:firstLine="720"/>
       </w:pPr>
-      <w:hyperlink r:id="rId9" w:history="1">
+      <w:hyperlink r:id="rId10" w:history="1">
         <w:r>
           <w:rPr>
             <w:rStyle w:val="Hyperlink"/>
@@ -1808,7 +1842,7 @@
       <w:pPr>
         <w:ind w:left="720" w:firstLine="720"/>
       </w:pPr>
-      <w:hyperlink r:id="rId10" w:history="1">
+      <w:hyperlink r:id="rId11" w:history="1">
         <w:r>
           <w:rPr>
             <w:rStyle w:val="Hyperlink"/>
@@ -1832,7 +1866,7 @@
       <w:pPr>
         <w:ind w:left="720" w:firstLine="720"/>
       </w:pPr>
-      <w:hyperlink r:id="rId11" w:history="1">
+      <w:hyperlink r:id="rId12" w:history="1">
         <w:r>
           <w:rPr>
             <w:rStyle w:val="Hyperlink"/>
@@ -1915,7 +1949,6 @@
         <w:pStyle w:val="Heading2"/>
       </w:pPr>
       <w:r>
-        <w:lastRenderedPageBreak/>
         <w:t>Sprint 3</w:t>
       </w:r>
     </w:p>
@@ -2005,8 +2038,6 @@
       <w:r>
         <w:t>Beta Release</w:t>
       </w:r>
-      <w:bookmarkStart w:id="0" w:name="_GoBack"/>
-      <w:bookmarkEnd w:id="0"/>
     </w:p>
     <w:p>
       <w:pPr>
@@ -2051,6 +2082,7 @@
         <w:pStyle w:val="Heading2"/>
       </w:pPr>
       <w:r>
+        <w:lastRenderedPageBreak/>
         <w:t>Post-Production Versioning</w:t>
       </w:r>
     </w:p>

</xml_diff>